<commit_message>
Bugfixes für PostgreSQL-Datumvergleiche und Restore-Funktion
- auth.py: Benutzer-Objekt für Einstellungsseite laden (GET-Request)
- reservierungen.py: Datum als date-Objekt statt String für Vergleiche
- reservierungen_balken.html: Zeit-Objekte statt Strings für Uhrzeiten
- admin_restore.html: Dynamische Dateierweiterung (.sql/.db) basierend auf DB-Typ

Co-Authored-By: Claude Opus 4.5 <noreply@anthropic.com>
</commit_message>
<xml_diff>
--- a/Benutzer Anleitung.docx
+++ b/Benutzer Anleitung.docx
@@ -23,8 +23,13 @@
     </w:p>
     <w:p>
       <w:r>
-        <w:t>1. [Erste Schritte](</w:t>
-      </w:r>
+        <w:t xml:space="preserve">1. [Erste </w:t>
+      </w:r>
+      <w:proofErr w:type="gramStart"/>
+      <w:r>
+        <w:t>Schritte](</w:t>
+      </w:r>
+      <w:proofErr w:type="gramEnd"/>
       <w:r>
         <w:rPr>
           <w:u w:val="single"/>
@@ -51,8 +56,13 @@
     </w:p>
     <w:p>
       <w:r>
-        <w:t>3. [Neuen Einsatz erfassen](</w:t>
-      </w:r>
+        <w:t xml:space="preserve">3. [Neuen Einsatz </w:t>
+      </w:r>
+      <w:proofErr w:type="gramStart"/>
+      <w:r>
+        <w:t>erfassen](</w:t>
+      </w:r>
+      <w:proofErr w:type="gramEnd"/>
       <w:r>
         <w:rPr>
           <w:u w:val="single"/>
@@ -65,8 +75,13 @@
     </w:p>
     <w:p>
       <w:r>
-        <w:t>4. [Meine Einsätze](</w:t>
-      </w:r>
+        <w:t xml:space="preserve">4. [Meine </w:t>
+      </w:r>
+      <w:proofErr w:type="gramStart"/>
+      <w:r>
+        <w:t>Einsätze](</w:t>
+      </w:r>
+      <w:proofErr w:type="gramEnd"/>
       <w:r>
         <w:rPr>
           <w:u w:val="single"/>
@@ -79,8 +94,13 @@
     </w:p>
     <w:p>
       <w:r>
-        <w:t>5. [Maschinen reservieren](</w:t>
-      </w:r>
+        <w:t xml:space="preserve">5. [Maschinen </w:t>
+      </w:r>
+      <w:proofErr w:type="gramStart"/>
+      <w:r>
+        <w:t>reservieren](</w:t>
+      </w:r>
+      <w:proofErr w:type="gramEnd"/>
       <w:r>
         <w:rPr>
           <w:u w:val="single"/>
@@ -249,6 +269,7 @@
           <w:b/>
           <w:bCs/>
         </w:rPr>
+        <w:lastRenderedPageBreak/>
         <w:t>## Dashboard</w:t>
       </w:r>
     </w:p>
@@ -395,7 +416,23 @@
           <w:b/>
           <w:bCs/>
         </w:rPr>
-        <w:t>**Hinweis:**</w:t>
+        <w:t>**</w:t>
+      </w:r>
+      <w:proofErr w:type="gramStart"/>
+      <w:r>
+        <w:rPr>
+          <w:b/>
+          <w:bCs/>
+        </w:rPr>
+        <w:t>Hinweis:*</w:t>
+      </w:r>
+      <w:proofErr w:type="gramEnd"/>
+      <w:r>
+        <w:rPr>
+          <w:b/>
+          <w:bCs/>
+        </w:rPr>
+        <w:t>*</w:t>
       </w:r>
       <w:r>
         <w:t xml:space="preserve"> Treibstoffkosten werden separat ausgewiesen und nicht den Gemeinschaften zugerechnet.</w:t>
@@ -448,6 +485,7 @@
     </w:p>
     <w:p>
       <w:r>
+        <w:lastRenderedPageBreak/>
         <w:t>Die 10 letzten erfassten Einsätze mit:</w:t>
       </w:r>
     </w:p>
@@ -512,7 +550,23 @@
           <w:b/>
           <w:bCs/>
         </w:rPr>
-        <w:t>**Navigation:**</w:t>
+        <w:t>**</w:t>
+      </w:r>
+      <w:proofErr w:type="gramStart"/>
+      <w:r>
+        <w:rPr>
+          <w:b/>
+          <w:bCs/>
+        </w:rPr>
+        <w:t>Navigation:*</w:t>
+      </w:r>
+      <w:proofErr w:type="gramEnd"/>
+      <w:r>
+        <w:rPr>
+          <w:b/>
+          <w:bCs/>
+        </w:rPr>
+        <w:t>*</w:t>
       </w:r>
       <w:r>
         <w:t xml:space="preserve"> Klicken Sie auf "Neuer Einsatz" im Menü</w:t>
@@ -528,7 +582,23 @@
           <w:b/>
           <w:bCs/>
         </w:rPr>
-        <w:t>**Datum auswählen:**</w:t>
+        <w:t xml:space="preserve">**Datum </w:t>
+      </w:r>
+      <w:proofErr w:type="gramStart"/>
+      <w:r>
+        <w:rPr>
+          <w:b/>
+          <w:bCs/>
+        </w:rPr>
+        <w:t>auswählen:*</w:t>
+      </w:r>
+      <w:proofErr w:type="gramEnd"/>
+      <w:r>
+        <w:rPr>
+          <w:b/>
+          <w:bCs/>
+        </w:rPr>
+        <w:t>*</w:t>
       </w:r>
       <w:r>
         <w:t xml:space="preserve"> Wählen Sie das Datum des Einsatzes</w:t>
@@ -544,7 +614,23 @@
           <w:b/>
           <w:bCs/>
         </w:rPr>
-        <w:t>**Maschine wählen:**</w:t>
+        <w:t xml:space="preserve">**Maschine </w:t>
+      </w:r>
+      <w:proofErr w:type="gramStart"/>
+      <w:r>
+        <w:rPr>
+          <w:b/>
+          <w:bCs/>
+        </w:rPr>
+        <w:t>wählen:*</w:t>
+      </w:r>
+      <w:proofErr w:type="gramEnd"/>
+      <w:r>
+        <w:rPr>
+          <w:b/>
+          <w:bCs/>
+        </w:rPr>
+        <w:t>*</w:t>
       </w:r>
       <w:r>
         <w:t xml:space="preserve"> </w:t>
@@ -575,7 +661,23 @@
           <w:b/>
           <w:bCs/>
         </w:rPr>
-        <w:t>**Einsatzzweck:**</w:t>
+        <w:t>**</w:t>
+      </w:r>
+      <w:proofErr w:type="gramStart"/>
+      <w:r>
+        <w:rPr>
+          <w:b/>
+          <w:bCs/>
+        </w:rPr>
+        <w:t>Einsatzzweck:*</w:t>
+      </w:r>
+      <w:proofErr w:type="gramEnd"/>
+      <w:r>
+        <w:rPr>
+          <w:b/>
+          <w:bCs/>
+        </w:rPr>
+        <w:t>*</w:t>
       </w:r>
       <w:r>
         <w:t xml:space="preserve"> Wählen Sie den Verwendungszweck (z.B. "Pflügen", "Mähen")</w:t>
@@ -591,7 +693,23 @@
           <w:b/>
           <w:bCs/>
         </w:rPr>
-        <w:t>**Betriebsdaten erfassen:**</w:t>
+        <w:t xml:space="preserve">**Betriebsdaten </w:t>
+      </w:r>
+      <w:proofErr w:type="gramStart"/>
+      <w:r>
+        <w:rPr>
+          <w:b/>
+          <w:bCs/>
+        </w:rPr>
+        <w:t>erfassen:*</w:t>
+      </w:r>
+      <w:proofErr w:type="gramEnd"/>
+      <w:r>
+        <w:rPr>
+          <w:b/>
+          <w:bCs/>
+        </w:rPr>
+        <w:t>*</w:t>
       </w:r>
     </w:p>
     <w:p/>
@@ -604,7 +722,23 @@
           <w:b/>
           <w:bCs/>
         </w:rPr>
-        <w:t>**Bei fortlaufendem Stundenzähler:**</w:t>
+        <w:t xml:space="preserve">**Bei fortlaufendem </w:t>
+      </w:r>
+      <w:proofErr w:type="gramStart"/>
+      <w:r>
+        <w:rPr>
+          <w:b/>
+          <w:bCs/>
+        </w:rPr>
+        <w:t>Stundenzähler:*</w:t>
+      </w:r>
+      <w:proofErr w:type="gramEnd"/>
+      <w:r>
+        <w:rPr>
+          <w:b/>
+          <w:bCs/>
+        </w:rPr>
+        <w:t>*</w:t>
       </w:r>
     </w:p>
     <w:p>
@@ -616,7 +750,23 @@
           <w:b/>
           <w:bCs/>
         </w:rPr>
-        <w:t>**Anfangstand:**</w:t>
+        <w:t>**</w:t>
+      </w:r>
+      <w:proofErr w:type="gramStart"/>
+      <w:r>
+        <w:rPr>
+          <w:b/>
+          <w:bCs/>
+        </w:rPr>
+        <w:t>Anfangstand:*</w:t>
+      </w:r>
+      <w:proofErr w:type="gramEnd"/>
+      <w:r>
+        <w:rPr>
+          <w:b/>
+          <w:bCs/>
+        </w:rPr>
+        <w:t>*</w:t>
       </w:r>
       <w:r>
         <w:t xml:space="preserve"> Der Stundenzählerstand zu Beginn (wird automatisch vorgeschlagen)</w:t>
@@ -624,6 +774,7 @@
     </w:p>
     <w:p>
       <w:r>
+        <w:lastRenderedPageBreak/>
         <w:t xml:space="preserve">   - </w:t>
       </w:r>
       <w:r>
@@ -631,7 +782,23 @@
           <w:b/>
           <w:bCs/>
         </w:rPr>
-        <w:t>**Endstand:**</w:t>
+        <w:t>**</w:t>
+      </w:r>
+      <w:proofErr w:type="gramStart"/>
+      <w:r>
+        <w:rPr>
+          <w:b/>
+          <w:bCs/>
+        </w:rPr>
+        <w:t>Endstand:*</w:t>
+      </w:r>
+      <w:proofErr w:type="gramEnd"/>
+      <w:r>
+        <w:rPr>
+          <w:b/>
+          <w:bCs/>
+        </w:rPr>
+        <w:t>*</w:t>
       </w:r>
       <w:r>
         <w:t xml:space="preserve"> Der Stundenzählerstand am Ende</w:t>
@@ -646,7 +813,23 @@
           <w:b/>
           <w:bCs/>
         </w:rPr>
-        <w:t>**Betriebsstunden:**</w:t>
+        <w:t>**</w:t>
+      </w:r>
+      <w:proofErr w:type="gramStart"/>
+      <w:r>
+        <w:rPr>
+          <w:b/>
+          <w:bCs/>
+        </w:rPr>
+        <w:t>Betriebsstunden:*</w:t>
+      </w:r>
+      <w:proofErr w:type="gramEnd"/>
+      <w:r>
+        <w:rPr>
+          <w:b/>
+          <w:bCs/>
+        </w:rPr>
+        <w:t>*</w:t>
       </w:r>
       <w:r>
         <w:t xml:space="preserve"> Werden automatisch berechnet</w:t>
@@ -662,7 +845,23 @@
           <w:b/>
           <w:bCs/>
         </w:rPr>
-        <w:t>**Bei direkter Eingabe (je nach Maschine):**</w:t>
+        <w:t>**Bei direkter Eingabe (je nach Maschine</w:t>
+      </w:r>
+      <w:proofErr w:type="gramStart"/>
+      <w:r>
+        <w:rPr>
+          <w:b/>
+          <w:bCs/>
+        </w:rPr>
+        <w:t>):*</w:t>
+      </w:r>
+      <w:proofErr w:type="gramEnd"/>
+      <w:r>
+        <w:rPr>
+          <w:b/>
+          <w:bCs/>
+        </w:rPr>
+        <w:t>*</w:t>
       </w:r>
     </w:p>
     <w:p>
@@ -674,7 +873,23 @@
           <w:b/>
           <w:bCs/>
         </w:rPr>
-        <w:t>**Stunden/Menge:**</w:t>
+        <w:t>**Stunden/</w:t>
+      </w:r>
+      <w:proofErr w:type="gramStart"/>
+      <w:r>
+        <w:rPr>
+          <w:b/>
+          <w:bCs/>
+        </w:rPr>
+        <w:t>Menge:*</w:t>
+      </w:r>
+      <w:proofErr w:type="gramEnd"/>
+      <w:r>
+        <w:rPr>
+          <w:b/>
+          <w:bCs/>
+        </w:rPr>
+        <w:t>*</w:t>
       </w:r>
       <w:r>
         <w:t xml:space="preserve"> Direkte Eingabe der Betriebsstunden oder bearbeiteten Fläche</w:t>
@@ -695,7 +910,23 @@
           <w:b/>
           <w:bCs/>
         </w:rPr>
-        <w:t>**Fläche/Menge (optional):**</w:t>
+        <w:t>**Fläche/Menge (optional</w:t>
+      </w:r>
+      <w:proofErr w:type="gramStart"/>
+      <w:r>
+        <w:rPr>
+          <w:b/>
+          <w:bCs/>
+        </w:rPr>
+        <w:t>):*</w:t>
+      </w:r>
+      <w:proofErr w:type="gramEnd"/>
+      <w:r>
+        <w:rPr>
+          <w:b/>
+          <w:bCs/>
+        </w:rPr>
+        <w:t>*</w:t>
       </w:r>
     </w:p>
     <w:p>
@@ -718,7 +949,23 @@
           <w:b/>
           <w:bCs/>
         </w:rPr>
-        <w:t>**Treibstoff:**</w:t>
+        <w:t>**</w:t>
+      </w:r>
+      <w:proofErr w:type="gramStart"/>
+      <w:r>
+        <w:rPr>
+          <w:b/>
+          <w:bCs/>
+        </w:rPr>
+        <w:t>Treibstoff:*</w:t>
+      </w:r>
+      <w:proofErr w:type="gramEnd"/>
+      <w:r>
+        <w:rPr>
+          <w:b/>
+          <w:bCs/>
+        </w:rPr>
+        <w:t>*</w:t>
       </w:r>
     </w:p>
     <w:p>
@@ -730,7 +977,23 @@
           <w:b/>
           <w:bCs/>
         </w:rPr>
-        <w:t>**Treibstoffverbrauch:**</w:t>
+        <w:t>**</w:t>
+      </w:r>
+      <w:proofErr w:type="gramStart"/>
+      <w:r>
+        <w:rPr>
+          <w:b/>
+          <w:bCs/>
+        </w:rPr>
+        <w:t>Treibstoffverbrauch:*</w:t>
+      </w:r>
+      <w:proofErr w:type="gramEnd"/>
+      <w:r>
+        <w:rPr>
+          <w:b/>
+          <w:bCs/>
+        </w:rPr>
+        <w:t>*</w:t>
       </w:r>
       <w:r>
         <w:t xml:space="preserve"> Liter Diesel/Benzin</w:t>
@@ -745,7 +1008,23 @@
           <w:b/>
           <w:bCs/>
         </w:rPr>
-        <w:t>**Treibstoffkosten:**</w:t>
+        <w:t>**</w:t>
+      </w:r>
+      <w:proofErr w:type="gramStart"/>
+      <w:r>
+        <w:rPr>
+          <w:b/>
+          <w:bCs/>
+        </w:rPr>
+        <w:t>Treibstoffkosten:*</w:t>
+      </w:r>
+      <w:proofErr w:type="gramEnd"/>
+      <w:r>
+        <w:rPr>
+          <w:b/>
+          <w:bCs/>
+        </w:rPr>
+        <w:t>*</w:t>
       </w:r>
       <w:r>
         <w:t xml:space="preserve"> Werden automatisch berechnet basierend auf Ihrem gespeicherten Preis pro Liter</w:t>
@@ -766,7 +1045,23 @@
           <w:b/>
           <w:bCs/>
         </w:rPr>
-        <w:t>**Anmerkungen (optional):**</w:t>
+        <w:t>**Anmerkungen (optional</w:t>
+      </w:r>
+      <w:proofErr w:type="gramStart"/>
+      <w:r>
+        <w:rPr>
+          <w:b/>
+          <w:bCs/>
+        </w:rPr>
+        <w:t>):*</w:t>
+      </w:r>
+      <w:proofErr w:type="gramEnd"/>
+      <w:r>
+        <w:rPr>
+          <w:b/>
+          <w:bCs/>
+        </w:rPr>
+        <w:t>*</w:t>
       </w:r>
       <w:r>
         <w:t xml:space="preserve"> Zusätzliche Notizen zum Einsatz</w:t>
@@ -782,7 +1077,23 @@
           <w:b/>
           <w:bCs/>
         </w:rPr>
-        <w:t>**Speichern:**</w:t>
+        <w:t>**</w:t>
+      </w:r>
+      <w:proofErr w:type="gramStart"/>
+      <w:r>
+        <w:rPr>
+          <w:b/>
+          <w:bCs/>
+        </w:rPr>
+        <w:t>Speichern:*</w:t>
+      </w:r>
+      <w:proofErr w:type="gramEnd"/>
+      <w:r>
+        <w:rPr>
+          <w:b/>
+          <w:bCs/>
+        </w:rPr>
+        <w:t>*</w:t>
       </w:r>
       <w:r>
         <w:t xml:space="preserve"> Klicken Sie auf "Einsatz speichern"</w:t>
@@ -903,7 +1214,23 @@
           <w:b/>
           <w:bCs/>
         </w:rPr>
-        <w:t>**Sortierung:**</w:t>
+        <w:t>**</w:t>
+      </w:r>
+      <w:proofErr w:type="gramStart"/>
+      <w:r>
+        <w:rPr>
+          <w:b/>
+          <w:bCs/>
+        </w:rPr>
+        <w:t>Sortierung:*</w:t>
+      </w:r>
+      <w:proofErr w:type="gramEnd"/>
+      <w:r>
+        <w:rPr>
+          <w:b/>
+          <w:bCs/>
+        </w:rPr>
+        <w:t>*</w:t>
       </w:r>
       <w:r>
         <w:t xml:space="preserve"> Klicken Sie auf die Spaltenüberschriften</w:t>
@@ -918,7 +1245,23 @@
           <w:b/>
           <w:bCs/>
         </w:rPr>
-        <w:t>**CSV-Export:**</w:t>
+        <w:t>**CSV-</w:t>
+      </w:r>
+      <w:proofErr w:type="gramStart"/>
+      <w:r>
+        <w:rPr>
+          <w:b/>
+          <w:bCs/>
+        </w:rPr>
+        <w:t>Export:*</w:t>
+      </w:r>
+      <w:proofErr w:type="gramEnd"/>
+      <w:r>
+        <w:rPr>
+          <w:b/>
+          <w:bCs/>
+        </w:rPr>
+        <w:t>*</w:t>
       </w:r>
       <w:r>
         <w:t xml:space="preserve"> Button "CSV exportieren" zum Download als Excel-Datei</w:t>
@@ -933,7 +1276,23 @@
           <w:b/>
           <w:bCs/>
         </w:rPr>
-        <w:t>**Summen:**</w:t>
+        <w:t>**</w:t>
+      </w:r>
+      <w:proofErr w:type="gramStart"/>
+      <w:r>
+        <w:rPr>
+          <w:b/>
+          <w:bCs/>
+        </w:rPr>
+        <w:t>Summen:*</w:t>
+      </w:r>
+      <w:proofErr w:type="gramEnd"/>
+      <w:r>
+        <w:rPr>
+          <w:b/>
+          <w:bCs/>
+        </w:rPr>
+        <w:t>*</w:t>
       </w:r>
       <w:r>
         <w:t xml:space="preserve"> Am Ende der Tabelle werden Gesamtsummen angezeigt</w:t>
@@ -992,6 +1351,7 @@
           <w:b/>
           <w:bCs/>
         </w:rPr>
+        <w:lastRenderedPageBreak/>
         <w:t>### Reservierung erstellen</w:t>
       </w:r>
     </w:p>
@@ -1005,7 +1365,23 @@
           <w:b/>
           <w:bCs/>
         </w:rPr>
-        <w:t>**Zugang:**</w:t>
+        <w:t>**</w:t>
+      </w:r>
+      <w:proofErr w:type="gramStart"/>
+      <w:r>
+        <w:rPr>
+          <w:b/>
+          <w:bCs/>
+        </w:rPr>
+        <w:t>Zugang:*</w:t>
+      </w:r>
+      <w:proofErr w:type="gramEnd"/>
+      <w:r>
+        <w:rPr>
+          <w:b/>
+          <w:bCs/>
+        </w:rPr>
+        <w:t>*</w:t>
       </w:r>
     </w:p>
     <w:p>
@@ -1028,7 +1404,23 @@
           <w:b/>
           <w:bCs/>
         </w:rPr>
-        <w:t>**Formular ausfüllen:**</w:t>
+        <w:t xml:space="preserve">**Formular </w:t>
+      </w:r>
+      <w:proofErr w:type="gramStart"/>
+      <w:r>
+        <w:rPr>
+          <w:b/>
+          <w:bCs/>
+        </w:rPr>
+        <w:t>ausfüllen:*</w:t>
+      </w:r>
+      <w:proofErr w:type="gramEnd"/>
+      <w:r>
+        <w:rPr>
+          <w:b/>
+          <w:bCs/>
+        </w:rPr>
+        <w:t>*</w:t>
       </w:r>
     </w:p>
     <w:p>
@@ -1040,7 +1432,23 @@
           <w:b/>
           <w:bCs/>
         </w:rPr>
-        <w:t>**Datum:**</w:t>
+        <w:t>**</w:t>
+      </w:r>
+      <w:proofErr w:type="gramStart"/>
+      <w:r>
+        <w:rPr>
+          <w:b/>
+          <w:bCs/>
+        </w:rPr>
+        <w:t>Datum:*</w:t>
+      </w:r>
+      <w:proofErr w:type="gramEnd"/>
+      <w:r>
+        <w:rPr>
+          <w:b/>
+          <w:bCs/>
+        </w:rPr>
+        <w:t>*</w:t>
       </w:r>
       <w:r>
         <w:t xml:space="preserve"> Wann benötigen Sie die Maschine?</w:t>
@@ -1055,7 +1463,23 @@
           <w:b/>
           <w:bCs/>
         </w:rPr>
-        <w:t>**Nutzungsdauer:**</w:t>
+        <w:t>**</w:t>
+      </w:r>
+      <w:proofErr w:type="gramStart"/>
+      <w:r>
+        <w:rPr>
+          <w:b/>
+          <w:bCs/>
+        </w:rPr>
+        <w:t>Nutzungsdauer:*</w:t>
+      </w:r>
+      <w:proofErr w:type="gramEnd"/>
+      <w:r>
+        <w:rPr>
+          <w:b/>
+          <w:bCs/>
+        </w:rPr>
+        <w:t>*</w:t>
       </w:r>
       <w:r>
         <w:t xml:space="preserve"> Wie viele Stunden (0.5 bis 24)?</w:t>
@@ -1070,7 +1494,23 @@
           <w:b/>
           <w:bCs/>
         </w:rPr>
-        <w:t>**Von Uhrzeit:**</w:t>
+        <w:t xml:space="preserve">**Von </w:t>
+      </w:r>
+      <w:proofErr w:type="gramStart"/>
+      <w:r>
+        <w:rPr>
+          <w:b/>
+          <w:bCs/>
+        </w:rPr>
+        <w:t>Uhrzeit:*</w:t>
+      </w:r>
+      <w:proofErr w:type="gramEnd"/>
+      <w:r>
+        <w:rPr>
+          <w:b/>
+          <w:bCs/>
+        </w:rPr>
+        <w:t>*</w:t>
       </w:r>
       <w:r>
         <w:t xml:space="preserve"> Startzeit</w:t>
@@ -1085,10 +1525,34 @@
           <w:b/>
           <w:bCs/>
         </w:rPr>
-        <w:t>**Bis Uhrzeit:**</w:t>
-      </w:r>
-      <w:r>
-        <w:t xml:space="preserve"> Wird automatisch berechnet</w:t>
+        <w:t xml:space="preserve">**Bis </w:t>
+      </w:r>
+      <w:proofErr w:type="gramStart"/>
+      <w:r>
+        <w:rPr>
+          <w:b/>
+          <w:bCs/>
+        </w:rPr>
+        <w:t>Uhrzeit:*</w:t>
+      </w:r>
+      <w:proofErr w:type="gramEnd"/>
+      <w:r>
+        <w:rPr>
+          <w:b/>
+          <w:bCs/>
+        </w:rPr>
+        <w:t>*</w:t>
+      </w:r>
+      <w:r>
+        <w:t xml:space="preserve"> </w:t>
+      </w:r>
+      <w:proofErr w:type="gramStart"/>
+      <w:r>
+        <w:t>Wird</w:t>
+      </w:r>
+      <w:proofErr w:type="gramEnd"/>
+      <w:r>
+        <w:t xml:space="preserve"> automatisch berechnet</w:t>
       </w:r>
     </w:p>
     <w:p>
@@ -1100,7 +1564,23 @@
           <w:b/>
           <w:bCs/>
         </w:rPr>
-        <w:t>**Verwendungszweck (optional):**</w:t>
+        <w:t>**Verwendungszweck (optional</w:t>
+      </w:r>
+      <w:proofErr w:type="gramStart"/>
+      <w:r>
+        <w:rPr>
+          <w:b/>
+          <w:bCs/>
+        </w:rPr>
+        <w:t>):*</w:t>
+      </w:r>
+      <w:proofErr w:type="gramEnd"/>
+      <w:r>
+        <w:rPr>
+          <w:b/>
+          <w:bCs/>
+        </w:rPr>
+        <w:t>*</w:t>
       </w:r>
       <w:r>
         <w:t xml:space="preserve"> Wofür wird die Maschine benötigt?</w:t>
@@ -1115,7 +1595,23 @@
           <w:b/>
           <w:bCs/>
         </w:rPr>
-        <w:t>**Bemerkung (optional):**</w:t>
+        <w:t>**Bemerkung (optional</w:t>
+      </w:r>
+      <w:proofErr w:type="gramStart"/>
+      <w:r>
+        <w:rPr>
+          <w:b/>
+          <w:bCs/>
+        </w:rPr>
+        <w:t>):*</w:t>
+      </w:r>
+      <w:proofErr w:type="gramEnd"/>
+      <w:r>
+        <w:rPr>
+          <w:b/>
+          <w:bCs/>
+        </w:rPr>
+        <w:t>*</w:t>
       </w:r>
       <w:r>
         <w:t xml:space="preserve"> Zusätzliche Informationen</w:t>
@@ -1131,7 +1627,23 @@
           <w:b/>
           <w:bCs/>
         </w:rPr>
-        <w:t>**Überschneidungen vermeiden:**</w:t>
+        <w:t xml:space="preserve">**Überschneidungen </w:t>
+      </w:r>
+      <w:proofErr w:type="gramStart"/>
+      <w:r>
+        <w:rPr>
+          <w:b/>
+          <w:bCs/>
+        </w:rPr>
+        <w:t>vermeiden:*</w:t>
+      </w:r>
+      <w:proofErr w:type="gramEnd"/>
+      <w:r>
+        <w:rPr>
+          <w:b/>
+          <w:bCs/>
+        </w:rPr>
+        <w:t>*</w:t>
       </w:r>
     </w:p>
     <w:p>
@@ -1159,7 +1671,23 @@
           <w:b/>
           <w:bCs/>
         </w:rPr>
-        <w:t>**Speichern:**</w:t>
+        <w:t>**</w:t>
+      </w:r>
+      <w:proofErr w:type="gramStart"/>
+      <w:r>
+        <w:rPr>
+          <w:b/>
+          <w:bCs/>
+        </w:rPr>
+        <w:t>Speichern:*</w:t>
+      </w:r>
+      <w:proofErr w:type="gramEnd"/>
+      <w:r>
+        <w:rPr>
+          <w:b/>
+          <w:bCs/>
+        </w:rPr>
+        <w:t>*</w:t>
       </w:r>
       <w:r>
         <w:t xml:space="preserve"> Klicken Sie auf "Reservieren"</w:t>
@@ -1185,7 +1713,23 @@
           <w:b/>
           <w:bCs/>
         </w:rPr>
-        <w:t>**Öffnen Sie:**</w:t>
+        <w:t xml:space="preserve">**Öffnen </w:t>
+      </w:r>
+      <w:proofErr w:type="gramStart"/>
+      <w:r>
+        <w:rPr>
+          <w:b/>
+          <w:bCs/>
+        </w:rPr>
+        <w:t>Sie:*</w:t>
+      </w:r>
+      <w:proofErr w:type="gramEnd"/>
+      <w:r>
+        <w:rPr>
+          <w:b/>
+          <w:bCs/>
+        </w:rPr>
+        <w:t>*</w:t>
       </w:r>
       <w:r>
         <w:t xml:space="preserve"> "Reservierungen" im Menü oder Ihr Dashboard</w:t>
@@ -1200,7 +1744,23 @@
           <w:b/>
           <w:bCs/>
         </w:rPr>
-        <w:t>**Wählen Sie:**</w:t>
+        <w:t xml:space="preserve">**Wählen </w:t>
+      </w:r>
+      <w:proofErr w:type="gramStart"/>
+      <w:r>
+        <w:rPr>
+          <w:b/>
+          <w:bCs/>
+        </w:rPr>
+        <w:t>Sie:*</w:t>
+      </w:r>
+      <w:proofErr w:type="gramEnd"/>
+      <w:r>
+        <w:rPr>
+          <w:b/>
+          <w:bCs/>
+        </w:rPr>
+        <w:t>*</w:t>
       </w:r>
       <w:r>
         <w:t xml:space="preserve"> Die zu stornierende Reservierung</w:t>
@@ -1215,7 +1775,23 @@
           <w:b/>
           <w:bCs/>
         </w:rPr>
-        <w:t>**Klicken Sie:**</w:t>
+        <w:t xml:space="preserve">**Klicken </w:t>
+      </w:r>
+      <w:proofErr w:type="gramStart"/>
+      <w:r>
+        <w:rPr>
+          <w:b/>
+          <w:bCs/>
+        </w:rPr>
+        <w:t>Sie:*</w:t>
+      </w:r>
+      <w:proofErr w:type="gramEnd"/>
+      <w:r>
+        <w:rPr>
+          <w:b/>
+          <w:bCs/>
+        </w:rPr>
+        <w:t>*</w:t>
       </w:r>
       <w:r>
         <w:t xml:space="preserve"> Auf den Papierkorb-Button (</w:t>
@@ -1239,7 +1815,23 @@
           <w:b/>
           <w:bCs/>
         </w:rPr>
-        <w:t>**Bestätigen Sie:**</w:t>
+        <w:t xml:space="preserve">**Bestätigen </w:t>
+      </w:r>
+      <w:proofErr w:type="gramStart"/>
+      <w:r>
+        <w:rPr>
+          <w:b/>
+          <w:bCs/>
+        </w:rPr>
+        <w:t>Sie:*</w:t>
+      </w:r>
+      <w:proofErr w:type="gramEnd"/>
+      <w:r>
+        <w:rPr>
+          <w:b/>
+          <w:bCs/>
+        </w:rPr>
+        <w:t>*</w:t>
       </w:r>
       <w:r>
         <w:t xml:space="preserve"> Die Sicherheitsabfrage</w:t>
@@ -1252,7 +1844,24 @@
           <w:b/>
           <w:bCs/>
         </w:rPr>
-        <w:t>**Wichtig:**</w:t>
+        <w:lastRenderedPageBreak/>
+        <w:t>**</w:t>
+      </w:r>
+      <w:proofErr w:type="gramStart"/>
+      <w:r>
+        <w:rPr>
+          <w:b/>
+          <w:bCs/>
+        </w:rPr>
+        <w:t>Wichtig:*</w:t>
+      </w:r>
+      <w:proofErr w:type="gramEnd"/>
+      <w:r>
+        <w:rPr>
+          <w:b/>
+          <w:bCs/>
+        </w:rPr>
+        <w:t>*</w:t>
       </w:r>
       <w:r>
         <w:t xml:space="preserve"> Bitte stornieren Sie rechtzeitig, wenn Sie die Maschine doch nicht benötigen!</w:t>
@@ -1353,7 +1962,23 @@
           <w:b/>
           <w:bCs/>
         </w:rPr>
-        <w:t>**Sicherheitshinweise:**</w:t>
+        <w:t>**</w:t>
+      </w:r>
+      <w:proofErr w:type="gramStart"/>
+      <w:r>
+        <w:rPr>
+          <w:b/>
+          <w:bCs/>
+        </w:rPr>
+        <w:t>Sicherheitshinweise:*</w:t>
+      </w:r>
+      <w:proofErr w:type="gramEnd"/>
+      <w:r>
+        <w:rPr>
+          <w:b/>
+          <w:bCs/>
+        </w:rPr>
+        <w:t>*</w:t>
       </w:r>
     </w:p>
     <w:p>
@@ -1404,7 +2029,23 @@
           <w:b/>
           <w:bCs/>
         </w:rPr>
-        <w:t>**Hinweis:**</w:t>
+        <w:t>**</w:t>
+      </w:r>
+      <w:proofErr w:type="gramStart"/>
+      <w:r>
+        <w:rPr>
+          <w:b/>
+          <w:bCs/>
+        </w:rPr>
+        <w:t>Hinweis:*</w:t>
+      </w:r>
+      <w:proofErr w:type="gramEnd"/>
+      <w:r>
+        <w:rPr>
+          <w:b/>
+          <w:bCs/>
+        </w:rPr>
+        <w:t>*</w:t>
       </w:r>
       <w:r>
         <w:t xml:space="preserve"> Dieser Preis wird automatisch bei neuen Einsätzen vorgeschlagen, kann aber beim Erfassen eines Einsatzes individuell angepasst werden.</w:t>
@@ -1433,7 +2074,23 @@
           <w:b/>
           <w:bCs/>
         </w:rPr>
-        <w:t>**F: Warum kann ich eine Maschine nicht auswählen?**</w:t>
+        <w:t xml:space="preserve">**F: Warum kann ich eine Maschine nicht </w:t>
+      </w:r>
+      <w:proofErr w:type="gramStart"/>
+      <w:r>
+        <w:rPr>
+          <w:b/>
+          <w:bCs/>
+        </w:rPr>
+        <w:t>auswählen?*</w:t>
+      </w:r>
+      <w:proofErr w:type="gramEnd"/>
+      <w:r>
+        <w:rPr>
+          <w:b/>
+          <w:bCs/>
+        </w:rPr>
+        <w:t>*</w:t>
       </w:r>
     </w:p>
     <w:p>
@@ -1448,7 +2105,23 @@
           <w:b/>
           <w:bCs/>
         </w:rPr>
-        <w:t>**F: Kann ich einen erfassten Einsatz ändern?**</w:t>
+        <w:t xml:space="preserve">**F: Kann ich einen erfassten Einsatz </w:t>
+      </w:r>
+      <w:proofErr w:type="gramStart"/>
+      <w:r>
+        <w:rPr>
+          <w:b/>
+          <w:bCs/>
+        </w:rPr>
+        <w:t>ändern?*</w:t>
+      </w:r>
+      <w:proofErr w:type="gramEnd"/>
+      <w:r>
+        <w:rPr>
+          <w:b/>
+          <w:bCs/>
+        </w:rPr>
+        <w:t>*</w:t>
       </w:r>
     </w:p>
     <w:p>
@@ -1463,7 +2136,23 @@
           <w:b/>
           <w:bCs/>
         </w:rPr>
-        <w:t>**F: Was bedeuten die verschiedenen Abrechnungsarten?**</w:t>
+        <w:t xml:space="preserve">**F: Was bedeuten die verschiedenen </w:t>
+      </w:r>
+      <w:proofErr w:type="gramStart"/>
+      <w:r>
+        <w:rPr>
+          <w:b/>
+          <w:bCs/>
+        </w:rPr>
+        <w:t>Abrechnungsarten?*</w:t>
+      </w:r>
+      <w:proofErr w:type="gramEnd"/>
+      <w:r>
+        <w:rPr>
+          <w:b/>
+          <w:bCs/>
+        </w:rPr>
+        <w:t>*</w:t>
       </w:r>
     </w:p>
     <w:p>
@@ -1480,7 +2169,23 @@
           <w:b/>
           <w:bCs/>
         </w:rPr>
-        <w:t>**Stunden:**</w:t>
+        <w:t>**</w:t>
+      </w:r>
+      <w:proofErr w:type="gramStart"/>
+      <w:r>
+        <w:rPr>
+          <w:b/>
+          <w:bCs/>
+        </w:rPr>
+        <w:t>Stunden:*</w:t>
+      </w:r>
+      <w:proofErr w:type="gramEnd"/>
+      <w:r>
+        <w:rPr>
+          <w:b/>
+          <w:bCs/>
+        </w:rPr>
+        <w:t>*</w:t>
       </w:r>
       <w:r>
         <w:t xml:space="preserve"> Abrechnung nach Betriebsstunden</w:t>
@@ -1495,7 +2200,23 @@
           <w:b/>
           <w:bCs/>
         </w:rPr>
-        <w:t>**Hektar:**</w:t>
+        <w:t>**</w:t>
+      </w:r>
+      <w:proofErr w:type="gramStart"/>
+      <w:r>
+        <w:rPr>
+          <w:b/>
+          <w:bCs/>
+        </w:rPr>
+        <w:t>Hektar:*</w:t>
+      </w:r>
+      <w:proofErr w:type="gramEnd"/>
+      <w:r>
+        <w:rPr>
+          <w:b/>
+          <w:bCs/>
+        </w:rPr>
+        <w:t>*</w:t>
       </w:r>
       <w:r>
         <w:t xml:space="preserve"> Abrechnung nach bearbeiteter Fläche</w:t>
@@ -1510,7 +2231,23 @@
           <w:b/>
           <w:bCs/>
         </w:rPr>
-        <w:t>**Kilometer:**</w:t>
+        <w:t>**</w:t>
+      </w:r>
+      <w:proofErr w:type="gramStart"/>
+      <w:r>
+        <w:rPr>
+          <w:b/>
+          <w:bCs/>
+        </w:rPr>
+        <w:t>Kilometer:*</w:t>
+      </w:r>
+      <w:proofErr w:type="gramEnd"/>
+      <w:r>
+        <w:rPr>
+          <w:b/>
+          <w:bCs/>
+        </w:rPr>
+        <w:t>*</w:t>
       </w:r>
       <w:r>
         <w:t xml:space="preserve"> Abrechnung nach gefahrener Strecke</w:t>
@@ -1525,7 +2262,23 @@
           <w:b/>
           <w:bCs/>
         </w:rPr>
-        <w:t>**Stück:**</w:t>
+        <w:t>**</w:t>
+      </w:r>
+      <w:proofErr w:type="gramStart"/>
+      <w:r>
+        <w:rPr>
+          <w:b/>
+          <w:bCs/>
+        </w:rPr>
+        <w:t>Stück:*</w:t>
+      </w:r>
+      <w:proofErr w:type="gramEnd"/>
+      <w:r>
+        <w:rPr>
+          <w:b/>
+          <w:bCs/>
+        </w:rPr>
+        <w:t>*</w:t>
       </w:r>
       <w:r>
         <w:t xml:space="preserve"> Abrechnung nach Anzahl (z.B. Ballen)</w:t>
@@ -1538,7 +2291,23 @@
           <w:b/>
           <w:bCs/>
         </w:rPr>
-        <w:t>**F: Muss ich immer reservieren?**</w:t>
+        <w:t xml:space="preserve">**F: Muss ich immer </w:t>
+      </w:r>
+      <w:proofErr w:type="gramStart"/>
+      <w:r>
+        <w:rPr>
+          <w:b/>
+          <w:bCs/>
+        </w:rPr>
+        <w:t>reservieren?*</w:t>
+      </w:r>
+      <w:proofErr w:type="gramEnd"/>
+      <w:r>
+        <w:rPr>
+          <w:b/>
+          <w:bCs/>
+        </w:rPr>
+        <w:t>*</w:t>
       </w:r>
     </w:p>
     <w:p>
@@ -1553,7 +2322,23 @@
           <w:b/>
           <w:bCs/>
         </w:rPr>
-        <w:t>**F: Warum werden meine Treibstoffkosten nicht der Gemeinschaft zugerechnet?**</w:t>
+        <w:t xml:space="preserve">**F: Warum werden meine Treibstoffkosten nicht der Gemeinschaft </w:t>
+      </w:r>
+      <w:proofErr w:type="gramStart"/>
+      <w:r>
+        <w:rPr>
+          <w:b/>
+          <w:bCs/>
+        </w:rPr>
+        <w:t>zugerechnet?*</w:t>
+      </w:r>
+      <w:proofErr w:type="gramEnd"/>
+      <w:r>
+        <w:rPr>
+          <w:b/>
+          <w:bCs/>
+        </w:rPr>
+        <w:t>*</w:t>
       </w:r>
     </w:p>
     <w:p>
@@ -1620,7 +2405,23 @@
           <w:b/>
           <w:bCs/>
         </w:rPr>
-        <w:t>**Version:**</w:t>
+        <w:t>**</w:t>
+      </w:r>
+      <w:proofErr w:type="gramStart"/>
+      <w:r>
+        <w:rPr>
+          <w:b/>
+          <w:bCs/>
+        </w:rPr>
+        <w:t>Version:*</w:t>
+      </w:r>
+      <w:proofErr w:type="gramEnd"/>
+      <w:r>
+        <w:rPr>
+          <w:b/>
+          <w:bCs/>
+        </w:rPr>
+        <w:t>*</w:t>
       </w:r>
       <w:r>
         <w:t xml:space="preserve"> 2.0 (Januar 2026)</w:t>
@@ -2035,15 +2836,15 @@
     <w:lsdException w:name="Unresolved Mention" w:semiHidden="1" w:unhideWhenUsed="1"/>
     <w:lsdException w:name="Smart Link" w:semiHidden="1" w:unhideWhenUsed="1"/>
   </w:latentStyles>
-  <w:style w:type="paragraph" w:default="1" w:styleId="Normal">
+  <w:style w:type="paragraph" w:default="1" w:styleId="Standard">
     <w:name w:val="Normal"/>
     <w:qFormat/>
   </w:style>
-  <w:style w:type="paragraph" w:styleId="Heading1">
+  <w:style w:type="paragraph" w:styleId="berschrift1">
     <w:name w:val="heading 1"/>
-    <w:basedOn w:val="Normal"/>
-    <w:next w:val="Normal"/>
-    <w:link w:val="Heading1Char"/>
+    <w:basedOn w:val="Standard"/>
+    <w:next w:val="Standard"/>
+    <w:link w:val="berschrift1Zchn"/>
     <w:uiPriority w:val="9"/>
     <w:qFormat/>
     <w:rsid w:val="000A1B37"/>
@@ -2060,11 +2861,11 @@
       <w:szCs w:val="40"/>
     </w:rPr>
   </w:style>
-  <w:style w:type="paragraph" w:styleId="Heading2">
+  <w:style w:type="paragraph" w:styleId="berschrift2">
     <w:name w:val="heading 2"/>
-    <w:basedOn w:val="Normal"/>
-    <w:next w:val="Normal"/>
-    <w:link w:val="Heading2Char"/>
+    <w:basedOn w:val="Standard"/>
+    <w:next w:val="Standard"/>
+    <w:link w:val="berschrift2Zchn"/>
     <w:uiPriority w:val="9"/>
     <w:semiHidden/>
     <w:unhideWhenUsed/>
@@ -2083,11 +2884,11 @@
       <w:szCs w:val="32"/>
     </w:rPr>
   </w:style>
-  <w:style w:type="paragraph" w:styleId="Heading3">
+  <w:style w:type="paragraph" w:styleId="berschrift3">
     <w:name w:val="heading 3"/>
-    <w:basedOn w:val="Normal"/>
-    <w:next w:val="Normal"/>
-    <w:link w:val="Heading3Char"/>
+    <w:basedOn w:val="Standard"/>
+    <w:next w:val="Standard"/>
+    <w:link w:val="berschrift3Zchn"/>
     <w:uiPriority w:val="9"/>
     <w:semiHidden/>
     <w:unhideWhenUsed/>
@@ -2106,11 +2907,11 @@
       <w:szCs w:val="28"/>
     </w:rPr>
   </w:style>
-  <w:style w:type="paragraph" w:styleId="Heading4">
+  <w:style w:type="paragraph" w:styleId="berschrift4">
     <w:name w:val="heading 4"/>
-    <w:basedOn w:val="Normal"/>
-    <w:next w:val="Normal"/>
-    <w:link w:val="Heading4Char"/>
+    <w:basedOn w:val="Standard"/>
+    <w:next w:val="Standard"/>
+    <w:link w:val="berschrift4Zchn"/>
     <w:uiPriority w:val="9"/>
     <w:semiHidden/>
     <w:unhideWhenUsed/>
@@ -2129,11 +2930,11 @@
       <w:color w:val="0F4761" w:themeColor="accent1" w:themeShade="BF"/>
     </w:rPr>
   </w:style>
-  <w:style w:type="paragraph" w:styleId="Heading5">
+  <w:style w:type="paragraph" w:styleId="berschrift5">
     <w:name w:val="heading 5"/>
-    <w:basedOn w:val="Normal"/>
-    <w:next w:val="Normal"/>
-    <w:link w:val="Heading5Char"/>
+    <w:basedOn w:val="Standard"/>
+    <w:next w:val="Standard"/>
+    <w:link w:val="berschrift5Zchn"/>
     <w:uiPriority w:val="9"/>
     <w:semiHidden/>
     <w:unhideWhenUsed/>
@@ -2150,11 +2951,11 @@
       <w:color w:val="0F4761" w:themeColor="accent1" w:themeShade="BF"/>
     </w:rPr>
   </w:style>
-  <w:style w:type="paragraph" w:styleId="Heading6">
+  <w:style w:type="paragraph" w:styleId="berschrift6">
     <w:name w:val="heading 6"/>
-    <w:basedOn w:val="Normal"/>
-    <w:next w:val="Normal"/>
-    <w:link w:val="Heading6Char"/>
+    <w:basedOn w:val="Standard"/>
+    <w:next w:val="Standard"/>
+    <w:link w:val="berschrift6Zchn"/>
     <w:uiPriority w:val="9"/>
     <w:semiHidden/>
     <w:unhideWhenUsed/>
@@ -2173,11 +2974,11 @@
       <w:color w:val="595959" w:themeColor="text1" w:themeTint="A6"/>
     </w:rPr>
   </w:style>
-  <w:style w:type="paragraph" w:styleId="Heading7">
+  <w:style w:type="paragraph" w:styleId="berschrift7">
     <w:name w:val="heading 7"/>
-    <w:basedOn w:val="Normal"/>
-    <w:next w:val="Normal"/>
-    <w:link w:val="Heading7Char"/>
+    <w:basedOn w:val="Standard"/>
+    <w:next w:val="Standard"/>
+    <w:link w:val="berschrift7Zchn"/>
     <w:uiPriority w:val="9"/>
     <w:semiHidden/>
     <w:unhideWhenUsed/>
@@ -2194,11 +2995,11 @@
       <w:color w:val="595959" w:themeColor="text1" w:themeTint="A6"/>
     </w:rPr>
   </w:style>
-  <w:style w:type="paragraph" w:styleId="Heading8">
+  <w:style w:type="paragraph" w:styleId="berschrift8">
     <w:name w:val="heading 8"/>
-    <w:basedOn w:val="Normal"/>
-    <w:next w:val="Normal"/>
-    <w:link w:val="Heading8Char"/>
+    <w:basedOn w:val="Standard"/>
+    <w:next w:val="Standard"/>
+    <w:link w:val="berschrift8Zchn"/>
     <w:uiPriority w:val="9"/>
     <w:semiHidden/>
     <w:unhideWhenUsed/>
@@ -2217,11 +3018,11 @@
       <w:color w:val="272727" w:themeColor="text1" w:themeTint="D8"/>
     </w:rPr>
   </w:style>
-  <w:style w:type="paragraph" w:styleId="Heading9">
+  <w:style w:type="paragraph" w:styleId="berschrift9">
     <w:name w:val="heading 9"/>
-    <w:basedOn w:val="Normal"/>
-    <w:next w:val="Normal"/>
-    <w:link w:val="Heading9Char"/>
+    <w:basedOn w:val="Standard"/>
+    <w:next w:val="Standard"/>
+    <w:link w:val="berschrift9Zchn"/>
     <w:uiPriority w:val="9"/>
     <w:semiHidden/>
     <w:unhideWhenUsed/>
@@ -2238,13 +3039,13 @@
       <w:color w:val="272727" w:themeColor="text1" w:themeTint="D8"/>
     </w:rPr>
   </w:style>
-  <w:style w:type="character" w:default="1" w:styleId="DefaultParagraphFont">
+  <w:style w:type="character" w:default="1" w:styleId="Absatz-Standardschriftart">
     <w:name w:val="Default Paragraph Font"/>
     <w:uiPriority w:val="1"/>
     <w:semiHidden/>
     <w:unhideWhenUsed/>
   </w:style>
-  <w:style w:type="table" w:default="1" w:styleId="TableNormal">
+  <w:style w:type="table" w:default="1" w:styleId="NormaleTabelle">
     <w:name w:val="Normal Table"/>
     <w:uiPriority w:val="99"/>
     <w:semiHidden/>
@@ -2259,16 +3060,16 @@
       </w:tblCellMar>
     </w:tblPr>
   </w:style>
-  <w:style w:type="numbering" w:default="1" w:styleId="NoList">
+  <w:style w:type="numbering" w:default="1" w:styleId="KeineListe">
     <w:name w:val="No List"/>
     <w:uiPriority w:val="99"/>
     <w:semiHidden/>
     <w:unhideWhenUsed/>
   </w:style>
-  <w:style w:type="character" w:customStyle="1" w:styleId="Heading1Char">
-    <w:name w:val="Heading 1 Char"/>
-    <w:basedOn w:val="DefaultParagraphFont"/>
-    <w:link w:val="Heading1"/>
+  <w:style w:type="character" w:customStyle="1" w:styleId="berschrift1Zchn">
+    <w:name w:val="Überschrift 1 Zchn"/>
+    <w:basedOn w:val="Absatz-Standardschriftart"/>
+    <w:link w:val="berschrift1"/>
     <w:uiPriority w:val="9"/>
     <w:rsid w:val="000A1B37"/>
     <w:rPr>
@@ -2278,10 +3079,10 @@
       <w:szCs w:val="40"/>
     </w:rPr>
   </w:style>
-  <w:style w:type="character" w:customStyle="1" w:styleId="Heading2Char">
-    <w:name w:val="Heading 2 Char"/>
-    <w:basedOn w:val="DefaultParagraphFont"/>
-    <w:link w:val="Heading2"/>
+  <w:style w:type="character" w:customStyle="1" w:styleId="berschrift2Zchn">
+    <w:name w:val="Überschrift 2 Zchn"/>
+    <w:basedOn w:val="Absatz-Standardschriftart"/>
+    <w:link w:val="berschrift2"/>
     <w:uiPriority w:val="9"/>
     <w:semiHidden/>
     <w:rsid w:val="000A1B37"/>
@@ -2292,10 +3093,10 @@
       <w:szCs w:val="32"/>
     </w:rPr>
   </w:style>
-  <w:style w:type="character" w:customStyle="1" w:styleId="Heading3Char">
-    <w:name w:val="Heading 3 Char"/>
-    <w:basedOn w:val="DefaultParagraphFont"/>
-    <w:link w:val="Heading3"/>
+  <w:style w:type="character" w:customStyle="1" w:styleId="berschrift3Zchn">
+    <w:name w:val="Überschrift 3 Zchn"/>
+    <w:basedOn w:val="Absatz-Standardschriftart"/>
+    <w:link w:val="berschrift3"/>
     <w:uiPriority w:val="9"/>
     <w:semiHidden/>
     <w:rsid w:val="000A1B37"/>
@@ -2306,10 +3107,10 @@
       <w:szCs w:val="28"/>
     </w:rPr>
   </w:style>
-  <w:style w:type="character" w:customStyle="1" w:styleId="Heading4Char">
-    <w:name w:val="Heading 4 Char"/>
-    <w:basedOn w:val="DefaultParagraphFont"/>
-    <w:link w:val="Heading4"/>
+  <w:style w:type="character" w:customStyle="1" w:styleId="berschrift4Zchn">
+    <w:name w:val="Überschrift 4 Zchn"/>
+    <w:basedOn w:val="Absatz-Standardschriftart"/>
+    <w:link w:val="berschrift4"/>
     <w:uiPriority w:val="9"/>
     <w:semiHidden/>
     <w:rsid w:val="000A1B37"/>
@@ -2320,10 +3121,10 @@
       <w:color w:val="0F4761" w:themeColor="accent1" w:themeShade="BF"/>
     </w:rPr>
   </w:style>
-  <w:style w:type="character" w:customStyle="1" w:styleId="Heading5Char">
-    <w:name w:val="Heading 5 Char"/>
-    <w:basedOn w:val="DefaultParagraphFont"/>
-    <w:link w:val="Heading5"/>
+  <w:style w:type="character" w:customStyle="1" w:styleId="berschrift5Zchn">
+    <w:name w:val="Überschrift 5 Zchn"/>
+    <w:basedOn w:val="Absatz-Standardschriftart"/>
+    <w:link w:val="berschrift5"/>
     <w:uiPriority w:val="9"/>
     <w:semiHidden/>
     <w:rsid w:val="000A1B37"/>
@@ -2332,10 +3133,10 @@
       <w:color w:val="0F4761" w:themeColor="accent1" w:themeShade="BF"/>
     </w:rPr>
   </w:style>
-  <w:style w:type="character" w:customStyle="1" w:styleId="Heading6Char">
-    <w:name w:val="Heading 6 Char"/>
-    <w:basedOn w:val="DefaultParagraphFont"/>
-    <w:link w:val="Heading6"/>
+  <w:style w:type="character" w:customStyle="1" w:styleId="berschrift6Zchn">
+    <w:name w:val="Überschrift 6 Zchn"/>
+    <w:basedOn w:val="Absatz-Standardschriftart"/>
+    <w:link w:val="berschrift6"/>
     <w:uiPriority w:val="9"/>
     <w:semiHidden/>
     <w:rsid w:val="000A1B37"/>
@@ -2346,10 +3147,10 @@
       <w:color w:val="595959" w:themeColor="text1" w:themeTint="A6"/>
     </w:rPr>
   </w:style>
-  <w:style w:type="character" w:customStyle="1" w:styleId="Heading7Char">
-    <w:name w:val="Heading 7 Char"/>
-    <w:basedOn w:val="DefaultParagraphFont"/>
-    <w:link w:val="Heading7"/>
+  <w:style w:type="character" w:customStyle="1" w:styleId="berschrift7Zchn">
+    <w:name w:val="Überschrift 7 Zchn"/>
+    <w:basedOn w:val="Absatz-Standardschriftart"/>
+    <w:link w:val="berschrift7"/>
     <w:uiPriority w:val="9"/>
     <w:semiHidden/>
     <w:rsid w:val="000A1B37"/>
@@ -2358,10 +3159,10 @@
       <w:color w:val="595959" w:themeColor="text1" w:themeTint="A6"/>
     </w:rPr>
   </w:style>
-  <w:style w:type="character" w:customStyle="1" w:styleId="Heading8Char">
-    <w:name w:val="Heading 8 Char"/>
-    <w:basedOn w:val="DefaultParagraphFont"/>
-    <w:link w:val="Heading8"/>
+  <w:style w:type="character" w:customStyle="1" w:styleId="berschrift8Zchn">
+    <w:name w:val="Überschrift 8 Zchn"/>
+    <w:basedOn w:val="Absatz-Standardschriftart"/>
+    <w:link w:val="berschrift8"/>
     <w:uiPriority w:val="9"/>
     <w:semiHidden/>
     <w:rsid w:val="000A1B37"/>
@@ -2372,10 +3173,10 @@
       <w:color w:val="272727" w:themeColor="text1" w:themeTint="D8"/>
     </w:rPr>
   </w:style>
-  <w:style w:type="character" w:customStyle="1" w:styleId="Heading9Char">
-    <w:name w:val="Heading 9 Char"/>
-    <w:basedOn w:val="DefaultParagraphFont"/>
-    <w:link w:val="Heading9"/>
+  <w:style w:type="character" w:customStyle="1" w:styleId="berschrift9Zchn">
+    <w:name w:val="Überschrift 9 Zchn"/>
+    <w:basedOn w:val="Absatz-Standardschriftart"/>
+    <w:link w:val="berschrift9"/>
     <w:uiPriority w:val="9"/>
     <w:semiHidden/>
     <w:rsid w:val="000A1B37"/>
@@ -2384,11 +3185,11 @@
       <w:color w:val="272727" w:themeColor="text1" w:themeTint="D8"/>
     </w:rPr>
   </w:style>
-  <w:style w:type="paragraph" w:styleId="Title">
+  <w:style w:type="paragraph" w:styleId="Titel">
     <w:name w:val="Title"/>
-    <w:basedOn w:val="Normal"/>
-    <w:next w:val="Normal"/>
-    <w:link w:val="TitleChar"/>
+    <w:basedOn w:val="Standard"/>
+    <w:next w:val="Standard"/>
+    <w:link w:val="TitelZchn"/>
     <w:uiPriority w:val="10"/>
     <w:qFormat/>
     <w:rsid w:val="000A1B37"/>
@@ -2404,10 +3205,10 @@
       <w:szCs w:val="56"/>
     </w:rPr>
   </w:style>
-  <w:style w:type="character" w:customStyle="1" w:styleId="TitleChar">
-    <w:name w:val="Title Char"/>
-    <w:basedOn w:val="DefaultParagraphFont"/>
-    <w:link w:val="Title"/>
+  <w:style w:type="character" w:customStyle="1" w:styleId="TitelZchn">
+    <w:name w:val="Titel Zchn"/>
+    <w:basedOn w:val="Absatz-Standardschriftart"/>
+    <w:link w:val="Titel"/>
     <w:uiPriority w:val="10"/>
     <w:rsid w:val="000A1B37"/>
     <w:rPr>
@@ -2418,11 +3219,11 @@
       <w:szCs w:val="56"/>
     </w:rPr>
   </w:style>
-  <w:style w:type="paragraph" w:styleId="Subtitle">
+  <w:style w:type="paragraph" w:styleId="Untertitel">
     <w:name w:val="Subtitle"/>
-    <w:basedOn w:val="Normal"/>
-    <w:next w:val="Normal"/>
-    <w:link w:val="SubtitleChar"/>
+    <w:basedOn w:val="Standard"/>
+    <w:next w:val="Standard"/>
+    <w:link w:val="UntertitelZchn"/>
     <w:uiPriority w:val="11"/>
     <w:qFormat/>
     <w:rsid w:val="000A1B37"/>
@@ -2439,10 +3240,10 @@
       <w:szCs w:val="28"/>
     </w:rPr>
   </w:style>
-  <w:style w:type="character" w:customStyle="1" w:styleId="SubtitleChar">
-    <w:name w:val="Subtitle Char"/>
-    <w:basedOn w:val="DefaultParagraphFont"/>
-    <w:link w:val="Subtitle"/>
+  <w:style w:type="character" w:customStyle="1" w:styleId="UntertitelZchn">
+    <w:name w:val="Untertitel Zchn"/>
+    <w:basedOn w:val="Absatz-Standardschriftart"/>
+    <w:link w:val="Untertitel"/>
     <w:uiPriority w:val="11"/>
     <w:rsid w:val="000A1B37"/>
     <w:rPr>
@@ -2453,11 +3254,11 @@
       <w:szCs w:val="28"/>
     </w:rPr>
   </w:style>
-  <w:style w:type="paragraph" w:styleId="Quote">
+  <w:style w:type="paragraph" w:styleId="Zitat">
     <w:name w:val="Quote"/>
-    <w:basedOn w:val="Normal"/>
-    <w:next w:val="Normal"/>
-    <w:link w:val="QuoteChar"/>
+    <w:basedOn w:val="Standard"/>
+    <w:next w:val="Standard"/>
+    <w:link w:val="ZitatZchn"/>
     <w:uiPriority w:val="29"/>
     <w:qFormat/>
     <w:rsid w:val="000A1B37"/>
@@ -2471,10 +3272,10 @@
       <w:color w:val="404040" w:themeColor="text1" w:themeTint="BF"/>
     </w:rPr>
   </w:style>
-  <w:style w:type="character" w:customStyle="1" w:styleId="QuoteChar">
-    <w:name w:val="Quote Char"/>
-    <w:basedOn w:val="DefaultParagraphFont"/>
-    <w:link w:val="Quote"/>
+  <w:style w:type="character" w:customStyle="1" w:styleId="ZitatZchn">
+    <w:name w:val="Zitat Zchn"/>
+    <w:basedOn w:val="Absatz-Standardschriftart"/>
+    <w:link w:val="Zitat"/>
     <w:uiPriority w:val="29"/>
     <w:rsid w:val="000A1B37"/>
     <w:rPr>
@@ -2483,9 +3284,9 @@
       <w:color w:val="404040" w:themeColor="text1" w:themeTint="BF"/>
     </w:rPr>
   </w:style>
-  <w:style w:type="paragraph" w:styleId="ListParagraph">
+  <w:style w:type="paragraph" w:styleId="Listenabsatz">
     <w:name w:val="List Paragraph"/>
-    <w:basedOn w:val="Normal"/>
+    <w:basedOn w:val="Standard"/>
     <w:uiPriority w:val="34"/>
     <w:qFormat/>
     <w:rsid w:val="000A1B37"/>
@@ -2494,9 +3295,9 @@
       <w:contextualSpacing/>
     </w:pPr>
   </w:style>
-  <w:style w:type="character" w:styleId="IntenseEmphasis">
+  <w:style w:type="character" w:styleId="IntensiveHervorhebung">
     <w:name w:val="Intense Emphasis"/>
-    <w:basedOn w:val="DefaultParagraphFont"/>
+    <w:basedOn w:val="Absatz-Standardschriftart"/>
     <w:uiPriority w:val="21"/>
     <w:qFormat/>
     <w:rsid w:val="000A1B37"/>
@@ -2506,11 +3307,11 @@
       <w:color w:val="0F4761" w:themeColor="accent1" w:themeShade="BF"/>
     </w:rPr>
   </w:style>
-  <w:style w:type="paragraph" w:styleId="IntenseQuote">
+  <w:style w:type="paragraph" w:styleId="IntensivesZitat">
     <w:name w:val="Intense Quote"/>
-    <w:basedOn w:val="Normal"/>
-    <w:next w:val="Normal"/>
-    <w:link w:val="IntenseQuoteChar"/>
+    <w:basedOn w:val="Standard"/>
+    <w:next w:val="Standard"/>
+    <w:link w:val="IntensivesZitatZchn"/>
     <w:uiPriority w:val="30"/>
     <w:qFormat/>
     <w:rsid w:val="000A1B37"/>
@@ -2529,10 +3330,10 @@
       <w:color w:val="0F4761" w:themeColor="accent1" w:themeShade="BF"/>
     </w:rPr>
   </w:style>
-  <w:style w:type="character" w:customStyle="1" w:styleId="IntenseQuoteChar">
-    <w:name w:val="Intense Quote Char"/>
-    <w:basedOn w:val="DefaultParagraphFont"/>
-    <w:link w:val="IntenseQuote"/>
+  <w:style w:type="character" w:customStyle="1" w:styleId="IntensivesZitatZchn">
+    <w:name w:val="Intensives Zitat Zchn"/>
+    <w:basedOn w:val="Absatz-Standardschriftart"/>
+    <w:link w:val="IntensivesZitat"/>
     <w:uiPriority w:val="30"/>
     <w:rsid w:val="000A1B37"/>
     <w:rPr>
@@ -2541,9 +3342,9 @@
       <w:color w:val="0F4761" w:themeColor="accent1" w:themeShade="BF"/>
     </w:rPr>
   </w:style>
-  <w:style w:type="character" w:styleId="IntenseReference">
+  <w:style w:type="character" w:styleId="IntensiverVerweis">
     <w:name w:val="Intense Reference"/>
-    <w:basedOn w:val="DefaultParagraphFont"/>
+    <w:basedOn w:val="Absatz-Standardschriftart"/>
     <w:uiPriority w:val="32"/>
     <w:qFormat/>
     <w:rsid w:val="000A1B37"/>

</xml_diff>